<commit_message>
Envio de mail al jugador con con usuario y clave
</commit_message>
<xml_diff>
--- a/Documentacion/Documentacion Testing/PLANILLA DE TESTING.docx
+++ b/Documentacion/Documentacion Testing/PLANILLA DE TESTING.docx
@@ -787,20 +787,8 @@
                 <w:szCs w:val="24"/>
                 <w:lang w:eastAsia="es-AR"/>
               </w:rPr>
-              <w:t> </w:t>
-            </w:r>
-            <w:proofErr w:type="spellStart"/>
-            <w:r>
-              <w:rPr>
-                <w:rFonts w:ascii="Century Gothic" w:eastAsia="Times New Roman" w:hAnsi="Century Gothic" w:cs="Calibri"/>
-                <w:color w:val="000000"/>
-                <w:sz w:val="24"/>
-                <w:szCs w:val="24"/>
-                <w:lang w:eastAsia="es-AR"/>
-              </w:rPr>
-              <w:t>ViejosAgiles</w:t>
-            </w:r>
-            <w:proofErr w:type="spellEnd"/>
+              <w:t>Celeste</w:t>
+            </w:r>
           </w:p>
         </w:tc>
         <w:tc>
@@ -1881,18 +1869,36 @@
                 <w:lang w:val="es-AR" w:eastAsia="es-AR"/>
               </w:rPr>
             </w:pPr>
-            <w:proofErr w:type="spellStart"/>
-            <w:r>
-              <w:rPr>
-                <w:rFonts w:ascii="Century Gothic" w:eastAsia="Times New Roman" w:hAnsi="Century Gothic" w:cs="Calibri"/>
-                <w:color w:val="000000"/>
-                <w:sz w:val="24"/>
-                <w:szCs w:val="24"/>
-                <w:lang w:val="es-AR" w:eastAsia="es-AR"/>
-              </w:rPr>
-              <w:t>USUARIO:viejosAgiles</w:t>
-            </w:r>
-            <w:proofErr w:type="spellEnd"/>
+            <w:r>
+              <w:rPr>
+                <w:rFonts w:ascii="Century Gothic" w:eastAsia="Times New Roman" w:hAnsi="Century Gothic" w:cs="Calibri"/>
+                <w:color w:val="000000"/>
+                <w:sz w:val="24"/>
+                <w:szCs w:val="24"/>
+                <w:lang w:val="es-AR" w:eastAsia="es-AR"/>
+              </w:rPr>
+              <w:t>USUARIO:viejosa</w:t>
+            </w:r>
+            <w:r>
+              <w:rPr>
+                <w:rFonts w:ascii="Century Gothic" w:eastAsia="Times New Roman" w:hAnsi="Century Gothic" w:cs="Calibri"/>
+                <w:color w:val="000000"/>
+                <w:sz w:val="24"/>
+                <w:szCs w:val="24"/>
+                <w:lang w:val="es-AR" w:eastAsia="es-AR"/>
+              </w:rPr>
+              <w:t>giles</w:t>
+            </w:r>
+            <w:r>
+              <w:rPr>
+                <w:rFonts w:ascii="Century Gothic" w:eastAsia="Times New Roman" w:hAnsi="Century Gothic" w:cs="Calibri"/>
+                <w:color w:val="000000"/>
+                <w:sz w:val="24"/>
+                <w:szCs w:val="24"/>
+                <w:lang w:val="es-AR" w:eastAsia="es-AR"/>
+              </w:rPr>
+              <w:t>@gmail.com</w:t>
+            </w:r>
           </w:p>
           <w:p>
             <w:pPr>
@@ -2027,7 +2033,27 @@
                 <w:szCs w:val="24"/>
                 <w:lang w:val="es-AR" w:eastAsia="es-AR"/>
               </w:rPr>
-              <w:t>ListaJugadores</w:t>
+              <w:t>Lista</w:t>
+            </w:r>
+            <w:r>
+              <w:rPr>
+                <w:rFonts w:ascii="Century Gothic" w:eastAsia="Times New Roman" w:hAnsi="Century Gothic" w:cs="Calibri"/>
+                <w:color w:val="000000"/>
+                <w:sz w:val="24"/>
+                <w:szCs w:val="24"/>
+                <w:lang w:val="es-AR" w:eastAsia="es-AR"/>
+              </w:rPr>
+              <w:t>Solicitudes</w:t>
+            </w:r>
+            <w:r>
+              <w:rPr>
+                <w:rFonts w:ascii="Century Gothic" w:eastAsia="Times New Roman" w:hAnsi="Century Gothic" w:cs="Calibri"/>
+                <w:color w:val="000000"/>
+                <w:sz w:val="24"/>
+                <w:szCs w:val="24"/>
+                <w:lang w:val="es-AR" w:eastAsia="es-AR"/>
+              </w:rPr>
+              <w:t>Jugadores</w:t>
             </w:r>
             <w:proofErr w:type="spellEnd"/>
           </w:p>
@@ -2085,7 +2111,27 @@
                 <w:szCs w:val="24"/>
                 <w:lang w:val="es-AR" w:eastAsia="es-AR"/>
               </w:rPr>
-              <w:t>ListaJugadores</w:t>
+              <w:t>Lista</w:t>
+            </w:r>
+            <w:r>
+              <w:rPr>
+                <w:rFonts w:ascii="Century Gothic" w:eastAsia="Times New Roman" w:hAnsi="Century Gothic" w:cs="Calibri"/>
+                <w:color w:val="000000"/>
+                <w:sz w:val="24"/>
+                <w:szCs w:val="24"/>
+                <w:lang w:val="es-AR" w:eastAsia="es-AR"/>
+              </w:rPr>
+              <w:t>Solicitud</w:t>
+            </w:r>
+            <w:r>
+              <w:rPr>
+                <w:rFonts w:ascii="Century Gothic" w:eastAsia="Times New Roman" w:hAnsi="Century Gothic" w:cs="Calibri"/>
+                <w:color w:val="000000"/>
+                <w:sz w:val="24"/>
+                <w:szCs w:val="24"/>
+                <w:lang w:val="es-AR" w:eastAsia="es-AR"/>
+              </w:rPr>
+              <w:t>Jugadores</w:t>
             </w:r>
             <w:proofErr w:type="spellEnd"/>
           </w:p>
@@ -3212,7 +3258,7 @@
                 <w:szCs w:val="24"/>
                 <w:lang w:val="es-AR" w:eastAsia="es-AR"/>
               </w:rPr>
-              <w:t>Idema</w:t>
+              <w:t>Idem</w:t>
             </w:r>
             <w:proofErr w:type="spellEnd"/>
           </w:p>
@@ -3415,20 +3461,6 @@
                 <w:lang w:val="es-AR" w:eastAsia="es-AR"/>
               </w:rPr>
             </w:pPr>
-            <w:r>
-              <w:rPr>
-                <w:rFonts w:ascii="Century Gothic" w:eastAsia="Times New Roman" w:hAnsi="Century Gothic" w:cs="Calibri"/>
-                <w:b/>
-                <w:bCs/>
-                <w:i/>
-                <w:iCs/>
-                <w:color w:val="000000"/>
-                <w:sz w:val="24"/>
-                <w:szCs w:val="24"/>
-                <w:lang w:val="es-AR" w:eastAsia="es-AR"/>
-              </w:rPr>
-              <w:t>5</w:t>
-            </w:r>
           </w:p>
         </w:tc>
         <w:tc>
@@ -3455,16 +3487,6 @@
                 <w:lang w:val="es-AR" w:eastAsia="es-AR"/>
               </w:rPr>
             </w:pPr>
-            <w:r>
-              <w:rPr>
-                <w:rFonts w:ascii="Century Gothic" w:eastAsia="Times New Roman" w:hAnsi="Century Gothic" w:cs="Calibri"/>
-                <w:color w:val="000000"/>
-                <w:sz w:val="24"/>
-                <w:szCs w:val="24"/>
-                <w:lang w:val="es-AR" w:eastAsia="es-AR"/>
-              </w:rPr>
-              <w:t> </w:t>
-            </w:r>
           </w:p>
         </w:tc>
         <w:tc>
@@ -3491,16 +3513,6 @@
                 <w:lang w:val="es-AR" w:eastAsia="es-AR"/>
               </w:rPr>
             </w:pPr>
-            <w:r>
-              <w:rPr>
-                <w:rFonts w:ascii="Century Gothic" w:eastAsia="Times New Roman" w:hAnsi="Century Gothic" w:cs="Calibri"/>
-                <w:color w:val="000000"/>
-                <w:sz w:val="24"/>
-                <w:szCs w:val="24"/>
-                <w:lang w:val="es-AR" w:eastAsia="es-AR"/>
-              </w:rPr>
-              <w:t> </w:t>
-            </w:r>
           </w:p>
         </w:tc>
         <w:tc>
@@ -3528,16 +3540,6 @@
                 <w:lang w:val="es-AR" w:eastAsia="es-AR"/>
               </w:rPr>
             </w:pPr>
-            <w:r>
-              <w:rPr>
-                <w:rFonts w:ascii="Century Gothic" w:eastAsia="Times New Roman" w:hAnsi="Century Gothic" w:cs="Calibri"/>
-                <w:color w:val="000000"/>
-                <w:sz w:val="24"/>
-                <w:szCs w:val="24"/>
-                <w:lang w:val="es-AR" w:eastAsia="es-AR"/>
-              </w:rPr>
-              <w:t> </w:t>
-            </w:r>
           </w:p>
         </w:tc>
         <w:tc>
@@ -3564,16 +3566,6 @@
                 <w:lang w:val="es-AR" w:eastAsia="es-AR"/>
               </w:rPr>
             </w:pPr>
-            <w:r>
-              <w:rPr>
-                <w:rFonts w:ascii="Century Gothic" w:eastAsia="Times New Roman" w:hAnsi="Century Gothic" w:cs="Calibri"/>
-                <w:color w:val="000000"/>
-                <w:sz w:val="24"/>
-                <w:szCs w:val="24"/>
-                <w:lang w:val="es-AR" w:eastAsia="es-AR"/>
-              </w:rPr>
-              <w:t> </w:t>
-            </w:r>
           </w:p>
         </w:tc>
         <w:tc>
@@ -3600,16 +3592,6 @@
                 <w:lang w:val="es-AR" w:eastAsia="es-AR"/>
               </w:rPr>
             </w:pPr>
-            <w:r>
-              <w:rPr>
-                <w:rFonts w:ascii="Century Gothic" w:eastAsia="Times New Roman" w:hAnsi="Century Gothic" w:cs="Calibri"/>
-                <w:color w:val="000000"/>
-                <w:sz w:val="24"/>
-                <w:szCs w:val="24"/>
-                <w:lang w:val="es-AR" w:eastAsia="es-AR"/>
-              </w:rPr>
-              <w:t> </w:t>
-            </w:r>
           </w:p>
         </w:tc>
         <w:tc>
@@ -3636,16 +3618,6 @@
                 <w:lang w:val="es-AR" w:eastAsia="es-AR"/>
               </w:rPr>
             </w:pPr>
-            <w:r>
-              <w:rPr>
-                <w:rFonts w:ascii="Century Gothic" w:eastAsia="Times New Roman" w:hAnsi="Century Gothic" w:cs="Calibri"/>
-                <w:color w:val="000000"/>
-                <w:sz w:val="24"/>
-                <w:szCs w:val="24"/>
-                <w:lang w:val="es-AR" w:eastAsia="es-AR"/>
-              </w:rPr>
-              <w:t> </w:t>
-            </w:r>
           </w:p>
         </w:tc>
         <w:tc>
@@ -4512,7 +4484,7 @@
   <a:extraClrSchemeLst/>
   <a:extLst>
     <a:ext uri="{05A4C25C-085E-4340-85A3-A5531E510DB2}">
-      <thm15:themeFamily xmlns:thm15="http://schemas.microsoft.com/office/thememl/2012/main" xmlns="" name="Office Theme" id="{62F939B6-93AF-4DB8-9C6B-D6C7DFDC589F}" vid="{4A3C46E8-61CC-4603-A589-7422A47A8E4A}"/>
+      <thm15:themeFamily xmlns="" xmlns:thm15="http://schemas.microsoft.com/office/thememl/2012/main" name="Office Theme" id="{62F939B6-93AF-4DB8-9C6B-D6C7DFDC589F}" vid="{4A3C46E8-61CC-4603-A589-7422A47A8E4A}"/>
     </a:ext>
   </a:extLst>
 </a:theme>

</xml_diff>